<commit_message>
Update mechanic unlock order (docs)
</commit_message>
<xml_diff>
--- a/DesignDocs/02_Mechanics-Weapons.docx
+++ b/DesignDocs/02_Mechanics-Weapons.docx
@@ -187,14 +187,7 @@
           <w:rFonts w:ascii="JetBrains Mono" w:hAnsi="JetBrains Mono" w:cs="JetBrains Mono"/>
           <w:lang w:val="en-US"/>
         </w:rPr>
-        <w:t>(Jump Button)</w:t>
-      </w:r>
-      <w:r>
-        <w:rPr>
-          <w:rFonts w:ascii="JetBrains Mono" w:hAnsi="JetBrains Mono" w:cs="JetBrains Mono"/>
-          <w:lang w:val="en-US"/>
-        </w:rPr>
-        <w:t xml:space="preserve"> </w:t>
+        <w:t xml:space="preserve">(Jump Button) </w:t>
       </w:r>
       <w:r>
         <w:rPr>
@@ -312,8 +305,157 @@
           <w:rFonts w:ascii="JetBrains Mono" w:hAnsi="JetBrains Mono" w:cs="JetBrains Mono"/>
           <w:lang w:val="en-US"/>
         </w:rPr>
-        <w:t>Environment Locking Mechanics: Data link, Fall Dampeners, Boosters, Grapple Hook, Impulse Cannon, Plasma Cutter, Drone (data collection for unlocks)</w:t>
-      </w:r>
+        <w:br w:type="page"/>
+      </w:r>
+    </w:p>
+    <w:p>
+      <w:pPr>
+        <w:rPr>
+          <w:rFonts w:ascii="JetBrains Mono" w:hAnsi="JetBrains Mono" w:cs="JetBrains Mono"/>
+          <w:lang w:val="en-US"/>
+        </w:rPr>
+      </w:pPr>
+      <w:r>
+        <w:rPr>
+          <w:rFonts w:ascii="JetBrains Mono" w:hAnsi="JetBrains Mono" w:cs="JetBrains Mono"/>
+          <w:lang w:val="en-US"/>
+        </w:rPr>
+        <w:lastRenderedPageBreak/>
+        <w:t>Environment Locking Mechanics:</w:t>
+      </w:r>
+    </w:p>
+    <w:p>
+      <w:pPr>
+        <w:rPr>
+          <w:rFonts w:ascii="JetBrains Mono" w:hAnsi="JetBrains Mono" w:cs="JetBrains Mono"/>
+          <w:lang w:val="en-US"/>
+        </w:rPr>
+      </w:pPr>
+      <w:r>
+        <w:rPr>
+          <w:rFonts w:ascii="JetBrains Mono" w:hAnsi="JetBrains Mono" w:cs="JetBrains Mono"/>
+          <w:lang w:val="en-US"/>
+        </w:rPr>
+        <w:t xml:space="preserve">[P] - </w:t>
+      </w:r>
+      <w:r>
+        <w:rPr>
+          <w:rFonts w:ascii="JetBrains Mono" w:hAnsi="JetBrains Mono" w:cs="JetBrains Mono"/>
+          <w:lang w:val="en-US"/>
+        </w:rPr>
+        <w:t>Data link</w:t>
+      </w:r>
+    </w:p>
+    <w:p>
+      <w:pPr>
+        <w:rPr>
+          <w:rFonts w:ascii="JetBrains Mono" w:hAnsi="JetBrains Mono" w:cs="JetBrains Mono"/>
+          <w:lang w:val="en-US"/>
+        </w:rPr>
+      </w:pPr>
+      <w:r>
+        <w:rPr>
+          <w:rFonts w:ascii="JetBrains Mono" w:hAnsi="JetBrains Mono" w:cs="JetBrains Mono"/>
+          <w:lang w:val="en-US"/>
+        </w:rPr>
+        <w:t>[1] -</w:t>
+      </w:r>
+      <w:r>
+        <w:rPr>
+          <w:rFonts w:ascii="JetBrains Mono" w:hAnsi="JetBrains Mono" w:cs="JetBrains Mono"/>
+          <w:lang w:val="en-US"/>
+        </w:rPr>
+        <w:t xml:space="preserve"> Fall Dampeners, </w:t>
+      </w:r>
+      <w:r>
+        <w:rPr>
+          <w:rFonts w:ascii="JetBrains Mono" w:hAnsi="JetBrains Mono" w:cs="JetBrains Mono"/>
+          <w:lang w:val="en-US"/>
+        </w:rPr>
+        <w:t>Grapple Hook</w:t>
+      </w:r>
+    </w:p>
+    <w:p>
+      <w:pPr>
+        <w:rPr>
+          <w:rFonts w:ascii="JetBrains Mono" w:hAnsi="JetBrains Mono" w:cs="JetBrains Mono"/>
+          <w:lang w:val="en-US"/>
+        </w:rPr>
+      </w:pPr>
+      <w:r>
+        <w:rPr>
+          <w:rFonts w:ascii="JetBrains Mono" w:hAnsi="JetBrains Mono" w:cs="JetBrains Mono"/>
+          <w:lang w:val="en-US"/>
+        </w:rPr>
+        <w:t>[2] – Drone</w:t>
+      </w:r>
+    </w:p>
+    <w:p>
+      <w:pPr>
+        <w:rPr>
+          <w:rFonts w:ascii="JetBrains Mono" w:hAnsi="JetBrains Mono" w:cs="JetBrains Mono"/>
+          <w:lang w:val="en-US"/>
+        </w:rPr>
+      </w:pPr>
+      <w:r>
+        <w:rPr>
+          <w:rFonts w:ascii="JetBrains Mono" w:hAnsi="JetBrains Mono" w:cs="JetBrains Mono"/>
+          <w:lang w:val="en-US"/>
+        </w:rPr>
+        <w:t>[3] - Impulse Cannon</w:t>
+      </w:r>
+    </w:p>
+    <w:p>
+      <w:pPr>
+        <w:rPr>
+          <w:rFonts w:ascii="JetBrains Mono" w:hAnsi="JetBrains Mono" w:cs="JetBrains Mono"/>
+          <w:lang w:val="en-US"/>
+        </w:rPr>
+      </w:pPr>
+      <w:r>
+        <w:rPr>
+          <w:rFonts w:ascii="JetBrains Mono" w:hAnsi="JetBrains Mono" w:cs="JetBrains Mono"/>
+          <w:lang w:val="en-US"/>
+        </w:rPr>
+        <w:t>[4] - Plasma Cutter (+Drone Data Collection)</w:t>
+      </w:r>
+    </w:p>
+    <w:p>
+      <w:pPr>
+        <w:rPr>
+          <w:rFonts w:ascii="JetBrains Mono" w:hAnsi="JetBrains Mono" w:cs="JetBrains Mono"/>
+          <w:lang w:val="en-US"/>
+        </w:rPr>
+      </w:pPr>
+      <w:r>
+        <w:rPr>
+          <w:rFonts w:ascii="JetBrains Mono" w:hAnsi="JetBrains Mono" w:cs="JetBrains Mono"/>
+          <w:lang w:val="en-US"/>
+        </w:rPr>
+        <w:t xml:space="preserve">[5] </w:t>
+      </w:r>
+      <w:r>
+        <w:rPr>
+          <w:rFonts w:ascii="JetBrains Mono" w:hAnsi="JetBrains Mono" w:cs="JetBrains Mono"/>
+          <w:lang w:val="en-US"/>
+        </w:rPr>
+        <w:t>–</w:t>
+      </w:r>
+      <w:r>
+        <w:rPr>
+          <w:rFonts w:ascii="JetBrains Mono" w:hAnsi="JetBrains Mono" w:cs="JetBrains Mono"/>
+          <w:lang w:val="en-US"/>
+        </w:rPr>
+        <w:t xml:space="preserve"> Boosters</w:t>
+      </w:r>
+    </w:p>
+    <w:p>
+      <w:pPr>
+        <w:rPr>
+          <w:rFonts w:ascii="JetBrains Mono" w:hAnsi="JetBrains Mono" w:cs="JetBrains Mono"/>
+          <w:lang w:val="en-US"/>
+        </w:rPr>
+      </w:pPr>
     </w:p>
     <w:p>
       <w:pPr>
@@ -334,7 +476,6 @@
           <w:szCs w:val="40"/>
           <w:lang w:val="en-US"/>
         </w:rPr>
-        <w:lastRenderedPageBreak/>
         <w:t>Weapons</w:t>
       </w:r>
     </w:p>

</xml_diff>